<commit_message>
new report added,computer graphics
</commit_message>
<xml_diff>
--- a/3rd semester/CA/INDEX.docx
+++ b/3rd semester/CA/INDEX.docx
@@ -637,6 +637,7 @@
           <w:p>
             <w:pPr>
               <w:pStyle w:val="2"/>
+              <w:widowControl w:val="0"/>
               <w:bidi w:val="0"/>
               <w:jc w:val="both"/>
               <w:rPr>
@@ -695,30 +696,31 @@
           <w:p>
             <w:pPr>
               <w:widowControl w:val="0"/>
-              <w:jc w:val="center"/>
-              <w:rPr>
-                <w:rFonts w:hint="default" w:ascii="Times New Roman" w:hAnsi="Times New Roman" w:cs="Times New Roman"/>
-                <w:b/>
-                <w:bCs/>
-                <w:sz w:val="28"/>
-                <w:szCs w:val="28"/>
-                <w:u w:val="none"/>
-                <w:vertAlign w:val="baseline"/>
-                <w:lang w:val="en-US"/>
-              </w:rPr>
-            </w:pPr>
-            <w:r>
-              <w:rPr>
-                <w:rFonts w:hint="default" w:ascii="Times New Roman" w:hAnsi="Times New Roman" w:cs="Times New Roman"/>
-                <w:b/>
-                <w:bCs/>
-                <w:sz w:val="28"/>
-                <w:szCs w:val="28"/>
-                <w:u w:val="none"/>
-                <w:vertAlign w:val="baseline"/>
-                <w:lang w:val="en-US"/>
-              </w:rPr>
-              <w:t>081/12/27</w:t>
+              <w:ind w:firstLine="140" w:firstLineChars="50"/>
+              <w:jc w:val="left"/>
+              <w:rPr>
+                <w:rFonts w:hint="default" w:ascii="Times New Roman" w:hAnsi="Times New Roman" w:cs="Times New Roman"/>
+                <w:b/>
+                <w:bCs/>
+                <w:sz w:val="28"/>
+                <w:szCs w:val="28"/>
+                <w:u w:val="none"/>
+                <w:vertAlign w:val="baseline"/>
+                <w:lang w:val="en-US"/>
+              </w:rPr>
+            </w:pPr>
+            <w:r>
+              <w:rPr>
+                <w:rFonts w:hint="default" w:ascii="Times New Roman" w:hAnsi="Times New Roman" w:cs="Times New Roman"/>
+                <w:b/>
+                <w:bCs/>
+                <w:sz w:val="28"/>
+                <w:szCs w:val="28"/>
+                <w:u w:val="none"/>
+                <w:vertAlign w:val="baseline"/>
+                <w:lang w:val="en-US"/>
+              </w:rPr>
+              <w:t>2081/12/</w:t>
             </w:r>
           </w:p>
         </w:tc>
@@ -818,6 +820,7 @@
           <w:p>
             <w:pPr>
               <w:pStyle w:val="2"/>
+              <w:widowControl w:val="0"/>
               <w:bidi w:val="0"/>
               <w:jc w:val="both"/>
               <w:rPr>
@@ -874,30 +877,31 @@
           <w:p>
             <w:pPr>
               <w:widowControl w:val="0"/>
-              <w:jc w:val="center"/>
-              <w:rPr>
-                <w:rFonts w:hint="default" w:ascii="Times New Roman" w:hAnsi="Times New Roman" w:cs="Times New Roman"/>
-                <w:b/>
-                <w:bCs/>
-                <w:sz w:val="28"/>
-                <w:szCs w:val="28"/>
-                <w:u w:val="none"/>
-                <w:vertAlign w:val="baseline"/>
-                <w:lang w:val="en-US"/>
-              </w:rPr>
-            </w:pPr>
-            <w:r>
-              <w:rPr>
-                <w:rFonts w:hint="default" w:ascii="Times New Roman" w:hAnsi="Times New Roman" w:cs="Times New Roman"/>
-                <w:b/>
-                <w:bCs/>
-                <w:sz w:val="28"/>
-                <w:szCs w:val="28"/>
-                <w:u w:val="none"/>
-                <w:vertAlign w:val="baseline"/>
-                <w:lang w:val="en-US"/>
-              </w:rPr>
-              <w:t>081/12/27</w:t>
+              <w:ind w:firstLine="140" w:firstLineChars="50"/>
+              <w:jc w:val="left"/>
+              <w:rPr>
+                <w:rFonts w:hint="default" w:ascii="Times New Roman" w:hAnsi="Times New Roman" w:cs="Times New Roman"/>
+                <w:b/>
+                <w:bCs/>
+                <w:sz w:val="28"/>
+                <w:szCs w:val="28"/>
+                <w:u w:val="none"/>
+                <w:vertAlign w:val="baseline"/>
+                <w:lang w:val="en-US"/>
+              </w:rPr>
+            </w:pPr>
+            <w:r>
+              <w:rPr>
+                <w:rFonts w:hint="default" w:ascii="Times New Roman" w:hAnsi="Times New Roman" w:cs="Times New Roman"/>
+                <w:b/>
+                <w:bCs/>
+                <w:sz w:val="28"/>
+                <w:szCs w:val="28"/>
+                <w:u w:val="none"/>
+                <w:vertAlign w:val="baseline"/>
+                <w:lang w:val="en-US"/>
+              </w:rPr>
+              <w:t>2081/12/</w:t>
             </w:r>
           </w:p>
         </w:tc>
@@ -981,6 +985,7 @@
           <w:p>
             <w:pPr>
               <w:pStyle w:val="2"/>
+              <w:widowControl w:val="0"/>
               <w:bidi w:val="0"/>
               <w:jc w:val="both"/>
               <w:rPr>
@@ -1018,7 +1023,7 @@
         <w:tc>
           <w:tcPr>
             <w:tcW w:w="1763" w:type="dxa"/>
-            <w:shd w:val="clear"/>
+            <w:shd w:val="clear" w:color="auto" w:fill="auto"/>
             <w:vAlign w:val="top"/>
           </w:tcPr>
           <w:p>
@@ -1040,7 +1045,8 @@
           <w:p>
             <w:pPr>
               <w:widowControl w:val="0"/>
-              <w:jc w:val="center"/>
+              <w:ind w:firstLine="140" w:firstLineChars="50"/>
+              <w:jc w:val="left"/>
               <w:rPr>
                 <w:rFonts w:hint="default" w:ascii="Times New Roman" w:hAnsi="Times New Roman" w:cs="Times New Roman" w:eastAsiaTheme="minorEastAsia"/>
                 <w:b/>
@@ -1063,7 +1069,7 @@
                 <w:vertAlign w:val="baseline"/>
                 <w:lang w:val="en-US"/>
               </w:rPr>
-              <w:t>081/12/27</w:t>
+              <w:t>2081/12/</w:t>
             </w:r>
           </w:p>
         </w:tc>
@@ -1147,6 +1153,7 @@
           <w:p>
             <w:pPr>
               <w:pStyle w:val="2"/>
+              <w:widowControl w:val="0"/>
               <w:bidi w:val="0"/>
               <w:jc w:val="both"/>
               <w:rPr>
@@ -1200,7 +1207,7 @@
         <w:tc>
           <w:tcPr>
             <w:tcW w:w="1763" w:type="dxa"/>
-            <w:shd w:val="clear"/>
+            <w:shd w:val="clear" w:color="auto" w:fill="auto"/>
             <w:vAlign w:val="top"/>
           </w:tcPr>
           <w:p>
@@ -1222,7 +1229,8 @@
           <w:p>
             <w:pPr>
               <w:widowControl w:val="0"/>
-              <w:jc w:val="center"/>
+              <w:ind w:firstLine="140" w:firstLineChars="50"/>
+              <w:jc w:val="left"/>
               <w:rPr>
                 <w:rFonts w:hint="default" w:ascii="Times New Roman" w:hAnsi="Times New Roman" w:cs="Times New Roman" w:eastAsiaTheme="minorEastAsia"/>
                 <w:b/>
@@ -1245,7 +1253,7 @@
                 <w:vertAlign w:val="baseline"/>
                 <w:lang w:val="en-US"/>
               </w:rPr>
-              <w:t>081/12/27</w:t>
+              <w:t>2081/12/</w:t>
             </w:r>
           </w:p>
         </w:tc>
@@ -1329,6 +1337,7 @@
           <w:p>
             <w:pPr>
               <w:pStyle w:val="2"/>
+              <w:widowControl w:val="0"/>
               <w:bidi w:val="0"/>
               <w:jc w:val="both"/>
               <w:rPr>
@@ -1382,7 +1391,7 @@
         <w:tc>
           <w:tcPr>
             <w:tcW w:w="1763" w:type="dxa"/>
-            <w:shd w:val="clear"/>
+            <w:shd w:val="clear" w:color="auto" w:fill="auto"/>
             <w:vAlign w:val="top"/>
           </w:tcPr>
           <w:p>
@@ -1404,7 +1413,8 @@
           <w:p>
             <w:pPr>
               <w:widowControl w:val="0"/>
-              <w:jc w:val="center"/>
+              <w:ind w:firstLine="140" w:firstLineChars="50"/>
+              <w:jc w:val="left"/>
               <w:rPr>
                 <w:rFonts w:hint="default" w:ascii="Times New Roman" w:hAnsi="Times New Roman" w:cs="Times New Roman" w:eastAsiaTheme="minorEastAsia"/>
                 <w:b/>
@@ -1427,7 +1437,7 @@
                 <w:vertAlign w:val="baseline"/>
                 <w:lang w:val="en-US"/>
               </w:rPr>
-              <w:t>081/12/27</w:t>
+              <w:t>2081/12/</w:t>
             </w:r>
           </w:p>
         </w:tc>
@@ -1489,6 +1499,7 @@
                 <w:lang w:val="en-US"/>
               </w:rPr>
             </w:pPr>
+            <w:bookmarkStart w:id="0" w:name="_GoBack" w:colFirst="2" w:colLast="2"/>
             <w:r>
               <w:rPr>
                 <w:rFonts w:hint="default" w:ascii="Times New Roman" w:hAnsi="Times New Roman" w:cs="Times New Roman"/>
@@ -1511,6 +1522,7 @@
           <w:p>
             <w:pPr>
               <w:pStyle w:val="2"/>
+              <w:widowControl w:val="0"/>
               <w:bidi w:val="0"/>
               <w:jc w:val="both"/>
               <w:rPr>
@@ -1582,7 +1594,7 @@
         <w:tc>
           <w:tcPr>
             <w:tcW w:w="1763" w:type="dxa"/>
-            <w:shd w:val="clear"/>
+            <w:shd w:val="clear" w:color="auto" w:fill="auto"/>
             <w:vAlign w:val="top"/>
           </w:tcPr>
           <w:p>
@@ -1604,7 +1616,8 @@
           <w:p>
             <w:pPr>
               <w:widowControl w:val="0"/>
-              <w:jc w:val="center"/>
+              <w:ind w:firstLine="140" w:firstLineChars="50"/>
+              <w:jc w:val="left"/>
               <w:rPr>
                 <w:rFonts w:hint="default" w:ascii="Times New Roman" w:hAnsi="Times New Roman" w:cs="Times New Roman" w:eastAsiaTheme="minorEastAsia"/>
                 <w:b/>
@@ -1627,7 +1640,7 @@
                 <w:vertAlign w:val="baseline"/>
                 <w:lang w:val="en-US"/>
               </w:rPr>
-              <w:t>081/12/27</w:t>
+              <w:t>2081/12/</w:t>
             </w:r>
           </w:p>
         </w:tc>
@@ -1653,6 +1666,7 @@
           </w:p>
         </w:tc>
       </w:tr>
+      <w:bookmarkEnd w:id="0"/>
     </w:tbl>
     <w:p>
       <w:pPr>
@@ -1667,8 +1681,6 @@
           <w:lang w:val="en-US"/>
         </w:rPr>
       </w:pPr>
-      <w:bookmarkStart w:id="0" w:name="_GoBack"/>
-      <w:bookmarkEnd w:id="0"/>
     </w:p>
     <w:sectPr>
       <w:type w:val="continuous"/>
@@ -1843,7 +1855,7 @@
     <w:lsdException w:qFormat="1" w:unhideWhenUsed="0" w:uiPriority="0" w:semiHidden="0" w:name="Table Grid"/>
     <w:lsdException w:unhideWhenUsed="0" w:uiPriority="0" w:semiHidden="0" w:name="Table Theme"/>
     <w:lsdException w:unhideWhenUsed="0" w:uiPriority="60" w:semiHidden="0" w:name="Light Shading"/>
-    <w:lsdException w:qFormat="1" w:unhideWhenUsed="0" w:uiPriority="61" w:semiHidden="0" w:name="Light List"/>
+    <w:lsdException w:unhideWhenUsed="0" w:uiPriority="61" w:semiHidden="0" w:name="Light List"/>
     <w:lsdException w:unhideWhenUsed="0" w:uiPriority="62" w:semiHidden="0" w:name="Light Grid"/>
     <w:lsdException w:unhideWhenUsed="0" w:uiPriority="63" w:semiHidden="0" w:name="Medium Shading 1"/>
     <w:lsdException w:unhideWhenUsed="0" w:uiPriority="64" w:semiHidden="0" w:name="Medium Shading 2"/>
@@ -1856,7 +1868,7 @@
     <w:lsdException w:unhideWhenUsed="0" w:uiPriority="71" w:semiHidden="0" w:name="Colorful Shading"/>
     <w:lsdException w:unhideWhenUsed="0" w:uiPriority="72" w:semiHidden="0" w:name="Colorful List"/>
     <w:lsdException w:unhideWhenUsed="0" w:uiPriority="73" w:semiHidden="0" w:name="Colorful Grid"/>
-    <w:lsdException w:qFormat="1" w:unhideWhenUsed="0" w:uiPriority="60" w:semiHidden="0" w:name="Light Shading Accent 1"/>
+    <w:lsdException w:unhideWhenUsed="0" w:uiPriority="60" w:semiHidden="0" w:name="Light Shading Accent 1"/>
     <w:lsdException w:unhideWhenUsed="0" w:uiPriority="61" w:semiHidden="0" w:name="Light List Accent 1"/>
     <w:lsdException w:unhideWhenUsed="0" w:uiPriority="62" w:semiHidden="0" w:name="Light Grid Accent 1"/>
     <w:lsdException w:unhideWhenUsed="0" w:uiPriority="63" w:semiHidden="0" w:name="Medium Shading 1 Accent 1"/>
@@ -1870,7 +1882,7 @@
     <w:lsdException w:unhideWhenUsed="0" w:uiPriority="71" w:semiHidden="0" w:name="Colorful Shading Accent 1"/>
     <w:lsdException w:unhideWhenUsed="0" w:uiPriority="72" w:semiHidden="0" w:name="Colorful List Accent 1"/>
     <w:lsdException w:unhideWhenUsed="0" w:uiPriority="73" w:semiHidden="0" w:name="Colorful Grid Accent 1"/>
-    <w:lsdException w:qFormat="1" w:unhideWhenUsed="0" w:uiPriority="60" w:semiHidden="0" w:name="Light Shading Accent 2"/>
+    <w:lsdException w:unhideWhenUsed="0" w:uiPriority="60" w:semiHidden="0" w:name="Light Shading Accent 2"/>
     <w:lsdException w:unhideWhenUsed="0" w:uiPriority="61" w:semiHidden="0" w:name="Light List Accent 2"/>
     <w:lsdException w:unhideWhenUsed="0" w:uiPriority="62" w:semiHidden="0" w:name="Light Grid Accent 2"/>
     <w:lsdException w:unhideWhenUsed="0" w:uiPriority="63" w:semiHidden="0" w:name="Medium Shading 1 Accent 2"/>
@@ -1898,7 +1910,7 @@
     <w:lsdException w:unhideWhenUsed="0" w:uiPriority="71" w:semiHidden="0" w:name="Colorful Shading Accent 3"/>
     <w:lsdException w:unhideWhenUsed="0" w:uiPriority="72" w:semiHidden="0" w:name="Colorful List Accent 3"/>
     <w:lsdException w:unhideWhenUsed="0" w:uiPriority="73" w:semiHidden="0" w:name="Colorful Grid Accent 3"/>
-    <w:lsdException w:qFormat="1" w:unhideWhenUsed="0" w:uiPriority="60" w:semiHidden="0" w:name="Light Shading Accent 4"/>
+    <w:lsdException w:unhideWhenUsed="0" w:uiPriority="60" w:semiHidden="0" w:name="Light Shading Accent 4"/>
     <w:lsdException w:unhideWhenUsed="0" w:uiPriority="61" w:semiHidden="0" w:name="Light List Accent 4"/>
     <w:lsdException w:unhideWhenUsed="0" w:uiPriority="62" w:semiHidden="0" w:name="Light Grid Accent 4"/>
     <w:lsdException w:unhideWhenUsed="0" w:uiPriority="63" w:semiHidden="0" w:name="Medium Shading 1 Accent 4"/>
@@ -1909,7 +1921,7 @@
     <w:lsdException w:unhideWhenUsed="0" w:uiPriority="68" w:semiHidden="0" w:name="Medium Grid 2 Accent 4"/>
     <w:lsdException w:unhideWhenUsed="0" w:uiPriority="69" w:semiHidden="0" w:name="Medium Grid 3 Accent 4"/>
     <w:lsdException w:unhideWhenUsed="0" w:uiPriority="70" w:semiHidden="0" w:name="Dark List Accent 4"/>
-    <w:lsdException w:unhideWhenUsed="0" w:uiPriority="71" w:semiHidden="0" w:name="Colorful Shading Accent 4"/>
+    <w:lsdException w:qFormat="1" w:unhideWhenUsed="0" w:uiPriority="71" w:semiHidden="0" w:name="Colorful Shading Accent 4"/>
     <w:lsdException w:unhideWhenUsed="0" w:uiPriority="72" w:semiHidden="0" w:name="Colorful List Accent 4"/>
     <w:lsdException w:unhideWhenUsed="0" w:uiPriority="73" w:semiHidden="0" w:name="Colorful Grid Accent 4"/>
     <w:lsdException w:unhideWhenUsed="0" w:uiPriority="60" w:semiHidden="0" w:name="Light Shading Accent 5"/>

</xml_diff>